<commit_message>
Version fnal Manual de instalacion
</commit_message>
<xml_diff>
--- a/Manual de instalación.docx
+++ b/Manual de instalación.docx
@@ -7,15 +7,19 @@
         <w:jc w:val="center"/>
         <w:rPr>
           <w:rFonts w:ascii="Times New Roman" w:hAnsi="Times New Roman" w:cs="Times New Roman"/>
-          <w:sz w:val="24"/>
-          <w:szCs w:val="24"/>
-        </w:rPr>
-      </w:pPr>
-      <w:r>
-        <w:rPr>
-          <w:rFonts w:ascii="Times New Roman" w:hAnsi="Times New Roman" w:cs="Times New Roman"/>
-          <w:sz w:val="24"/>
-          <w:szCs w:val="24"/>
+          <w:b/>
+          <w:bCs/>
+          <w:sz w:val="32"/>
+          <w:szCs w:val="32"/>
+        </w:rPr>
+      </w:pPr>
+      <w:r>
+        <w:rPr>
+          <w:rFonts w:ascii="Times New Roman" w:hAnsi="Times New Roman" w:cs="Times New Roman"/>
+          <w:b/>
+          <w:bCs/>
+          <w:sz w:val="32"/>
+          <w:szCs w:val="32"/>
         </w:rPr>
         <w:t>Manual de instalación</w:t>
       </w:r>
@@ -25,25 +29,17 @@
         <w:jc w:val="center"/>
         <w:rPr>
           <w:rFonts w:ascii="Times New Roman" w:hAnsi="Times New Roman" w:cs="Times New Roman"/>
-          <w:sz w:val="24"/>
-          <w:szCs w:val="24"/>
-        </w:rPr>
-      </w:pPr>
-      <w:r>
-        <w:rPr>
-          <w:rFonts w:ascii="Times New Roman" w:hAnsi="Times New Roman" w:cs="Times New Roman"/>
-          <w:sz w:val="24"/>
-          <w:szCs w:val="24"/>
-        </w:rPr>
-        <w:t xml:space="preserve">Aplicación </w:t>
-      </w:r>
-      <w:r>
-        <w:rPr>
-          <w:rFonts w:ascii="Times New Roman" w:hAnsi="Times New Roman" w:cs="Times New Roman"/>
-          <w:sz w:val="24"/>
-          <w:szCs w:val="24"/>
-        </w:rPr>
-        <w:t>“Entre Hilos &amp; Algodón”</w:t>
+          <w:sz w:val="32"/>
+          <w:szCs w:val="32"/>
+        </w:rPr>
+      </w:pPr>
+      <w:r>
+        <w:rPr>
+          <w:rFonts w:ascii="Times New Roman" w:hAnsi="Times New Roman" w:cs="Times New Roman"/>
+          <w:sz w:val="32"/>
+          <w:szCs w:val="32"/>
+        </w:rPr>
+        <w:t>Aplicación “Entre Hilos &amp; Algodón”</w:t>
       </w:r>
     </w:p>
     <w:p>
@@ -53,17 +49,17 @@
           <w:rFonts w:ascii="Times New Roman" w:hAnsi="Times New Roman" w:cs="Times New Roman"/>
           <w:b/>
           <w:bCs/>
-          <w:sz w:val="24"/>
-          <w:szCs w:val="24"/>
-        </w:rPr>
-      </w:pPr>
-      <w:r>
-        <w:rPr>
-          <w:rFonts w:ascii="Times New Roman" w:hAnsi="Times New Roman" w:cs="Times New Roman"/>
-          <w:b/>
-          <w:bCs/>
-          <w:sz w:val="24"/>
-          <w:szCs w:val="24"/>
+          <w:sz w:val="28"/>
+          <w:szCs w:val="28"/>
+        </w:rPr>
+      </w:pPr>
+      <w:r>
+        <w:rPr>
+          <w:rFonts w:ascii="Times New Roman" w:hAnsi="Times New Roman" w:cs="Times New Roman"/>
+          <w:b/>
+          <w:bCs/>
+          <w:sz w:val="28"/>
+          <w:szCs w:val="28"/>
         </w:rPr>
         <w:t>Paso 1</w:t>
       </w:r>
@@ -78,23 +74,23 @@
         <w:jc w:val="both"/>
         <w:rPr>
           <w:rFonts w:ascii="Times New Roman" w:hAnsi="Times New Roman" w:cs="Times New Roman"/>
-          <w:sz w:val="24"/>
-          <w:szCs w:val="24"/>
-        </w:rPr>
-      </w:pPr>
-      <w:r>
-        <w:rPr>
-          <w:rFonts w:ascii="Times New Roman" w:hAnsi="Times New Roman" w:cs="Times New Roman"/>
-          <w:sz w:val="24"/>
-          <w:szCs w:val="24"/>
+          <w:sz w:val="28"/>
+          <w:szCs w:val="28"/>
+        </w:rPr>
+      </w:pPr>
+      <w:r>
+        <w:rPr>
+          <w:rFonts w:ascii="Times New Roman" w:hAnsi="Times New Roman" w:cs="Times New Roman"/>
+          <w:sz w:val="28"/>
+          <w:szCs w:val="28"/>
         </w:rPr>
         <w:t xml:space="preserve">Ingresar a un navegador </w:t>
       </w:r>
       <w:r>
         <w:rPr>
           <w:rFonts w:ascii="Times New Roman" w:hAnsi="Times New Roman" w:cs="Times New Roman"/>
-          <w:sz w:val="24"/>
-          <w:szCs w:val="24"/>
+          <w:sz w:val="28"/>
+          <w:szCs w:val="28"/>
         </w:rPr>
         <w:t xml:space="preserve">web (Google Chrome, </w:t>
       </w:r>
@@ -102,8 +98,8 @@
       <w:r>
         <w:rPr>
           <w:rFonts w:ascii="Times New Roman" w:hAnsi="Times New Roman" w:cs="Times New Roman"/>
-          <w:sz w:val="24"/>
-          <w:szCs w:val="24"/>
+          <w:sz w:val="28"/>
+          <w:szCs w:val="28"/>
         </w:rPr>
         <w:t>Opera ,</w:t>
       </w:r>
@@ -111,8 +107,8 @@
       <w:r>
         <w:rPr>
           <w:rFonts w:ascii="Times New Roman" w:hAnsi="Times New Roman" w:cs="Times New Roman"/>
-          <w:sz w:val="24"/>
-          <w:szCs w:val="24"/>
+          <w:sz w:val="28"/>
+          <w:szCs w:val="28"/>
         </w:rPr>
         <w:t xml:space="preserve"> Microsoft Edge, etc.)</w:t>
       </w:r>
@@ -124,17 +120,17 @@
           <w:rFonts w:ascii="Times New Roman" w:hAnsi="Times New Roman" w:cs="Times New Roman"/>
           <w:b/>
           <w:bCs/>
-          <w:sz w:val="24"/>
-          <w:szCs w:val="24"/>
-        </w:rPr>
-      </w:pPr>
-      <w:r>
-        <w:rPr>
-          <w:rFonts w:ascii="Times New Roman" w:hAnsi="Times New Roman" w:cs="Times New Roman"/>
-          <w:b/>
-          <w:bCs/>
-          <w:sz w:val="24"/>
-          <w:szCs w:val="24"/>
+          <w:sz w:val="28"/>
+          <w:szCs w:val="28"/>
+        </w:rPr>
+      </w:pPr>
+      <w:r>
+        <w:rPr>
+          <w:rFonts w:ascii="Times New Roman" w:hAnsi="Times New Roman" w:cs="Times New Roman"/>
+          <w:b/>
+          <w:bCs/>
+          <w:sz w:val="28"/>
+          <w:szCs w:val="28"/>
         </w:rPr>
         <w:t>Paso 2</w:t>
       </w:r>
@@ -146,22 +142,48 @@
           <w:ilvl w:val="0"/>
           <w:numId w:val="1"/>
         </w:numPr>
-        <w:jc w:val="both"/>
-        <w:rPr>
-          <w:rFonts w:ascii="Times New Roman" w:hAnsi="Times New Roman" w:cs="Times New Roman"/>
-          <w:b/>
-          <w:bCs/>
-          <w:sz w:val="24"/>
-          <w:szCs w:val="24"/>
-        </w:rPr>
-      </w:pPr>
-      <w:r>
-        <w:rPr>
-          <w:rFonts w:ascii="Times New Roman" w:hAnsi="Times New Roman" w:cs="Times New Roman"/>
-          <w:sz w:val="24"/>
-          <w:szCs w:val="24"/>
-        </w:rPr>
-        <w:t xml:space="preserve">En la barra de direcciones ingrese el siguiente enlace </w:t>
+        <w:rPr>
+          <w:rFonts w:ascii="Times New Roman" w:hAnsi="Times New Roman" w:cs="Times New Roman"/>
+          <w:b/>
+          <w:bCs/>
+          <w:sz w:val="28"/>
+          <w:szCs w:val="28"/>
+        </w:rPr>
+      </w:pPr>
+      <w:r>
+        <w:rPr>
+          <w:rFonts w:ascii="Times New Roman" w:hAnsi="Times New Roman" w:cs="Times New Roman"/>
+          <w:sz w:val="28"/>
+          <w:szCs w:val="28"/>
+        </w:rPr>
+        <w:t>En la barra de direcciones ingrese el siguiente enlace</w:t>
+      </w:r>
+      <w:r>
+        <w:rPr>
+          <w:rFonts w:ascii="Times New Roman" w:hAnsi="Times New Roman" w:cs="Times New Roman"/>
+          <w:sz w:val="28"/>
+          <w:szCs w:val="28"/>
+        </w:rPr>
+        <w:t xml:space="preserve">: </w:t>
+      </w:r>
+      <w:hyperlink r:id="rId5" w:history="1">
+        <w:r>
+          <w:rPr>
+            <w:rStyle w:val="Hipervnculo"/>
+            <w:rFonts w:ascii="Times New Roman" w:hAnsi="Times New Roman" w:cs="Times New Roman"/>
+            <w:sz w:val="28"/>
+            <w:szCs w:val="28"/>
+          </w:rPr>
+          <w:t>https://entrehilosyalgodon.site/login</w:t>
+        </w:r>
+      </w:hyperlink>
+      <w:r>
+        <w:rPr>
+          <w:rFonts w:ascii="Times New Roman" w:hAnsi="Times New Roman" w:cs="Times New Roman"/>
+          <w:sz w:val="28"/>
+          <w:szCs w:val="28"/>
+        </w:rPr>
+        <w:t xml:space="preserve"> </w:t>
       </w:r>
     </w:p>
     <w:p>
@@ -172,8 +194,8 @@
           <w:rFonts w:ascii="Times New Roman" w:hAnsi="Times New Roman" w:cs="Times New Roman"/>
           <w:b/>
           <w:bCs/>
-          <w:sz w:val="24"/>
-          <w:szCs w:val="24"/>
+          <w:sz w:val="28"/>
+          <w:szCs w:val="28"/>
         </w:rPr>
       </w:pPr>
       <w:r>
@@ -182,13 +204,13 @@
           <w:b/>
           <w:bCs/>
           <w:noProof/>
-          <w:sz w:val="24"/>
-          <w:szCs w:val="24"/>
+          <w:sz w:val="28"/>
+          <w:szCs w:val="28"/>
         </w:rPr>
         <w:drawing>
-          <wp:inline distT="0" distB="0" distL="0" distR="0" wp14:anchorId="24DADA17" wp14:editId="3D187053">
-            <wp:extent cx="5615940" cy="2845410"/>
-            <wp:effectExtent l="0" t="0" r="3810" b="0"/>
+          <wp:inline distT="0" distB="0" distL="0" distR="0" wp14:anchorId="24DADA17" wp14:editId="7CD0D653">
+            <wp:extent cx="5308932" cy="2689860"/>
+            <wp:effectExtent l="0" t="0" r="6350" b="0"/>
             <wp:docPr id="347184845" name="Imagen 1"/>
             <wp:cNvGraphicFramePr>
               <a:graphicFrameLocks xmlns:a="http://schemas.openxmlformats.org/drawingml/2006/main" noChangeAspect="1"/>
@@ -203,7 +225,7 @@
                     </pic:cNvPicPr>
                   </pic:nvPicPr>
                   <pic:blipFill>
-                    <a:blip r:embed="rId5" cstate="print">
+                    <a:blip r:embed="rId6" cstate="print">
                       <a:extLst>
                         <a:ext uri="{28A0092B-C50C-407E-A947-70E740481C1C}">
                           <a14:useLocalDpi xmlns:a14="http://schemas.microsoft.com/office/drawing/2010/main" val="0"/>
@@ -218,7 +240,7 @@
                   <pic:spPr bwMode="auto">
                     <a:xfrm>
                       <a:off x="0" y="0"/>
-                      <a:ext cx="5617144" cy="2846020"/>
+                      <a:ext cx="5321613" cy="2696285"/>
                     </a:xfrm>
                     <a:prstGeom prst="rect">
                       <a:avLst/>
@@ -242,17 +264,17 @@
           <w:rFonts w:ascii="Times New Roman" w:hAnsi="Times New Roman" w:cs="Times New Roman"/>
           <w:b/>
           <w:bCs/>
-          <w:sz w:val="24"/>
-          <w:szCs w:val="24"/>
-        </w:rPr>
-      </w:pPr>
-      <w:r>
-        <w:rPr>
-          <w:rFonts w:ascii="Times New Roman" w:hAnsi="Times New Roman" w:cs="Times New Roman"/>
-          <w:b/>
-          <w:bCs/>
-          <w:sz w:val="24"/>
-          <w:szCs w:val="24"/>
+          <w:sz w:val="28"/>
+          <w:szCs w:val="28"/>
+        </w:rPr>
+      </w:pPr>
+      <w:r>
+        <w:rPr>
+          <w:rFonts w:ascii="Times New Roman" w:hAnsi="Times New Roman" w:cs="Times New Roman"/>
+          <w:b/>
+          <w:bCs/>
+          <w:sz w:val="28"/>
+          <w:szCs w:val="28"/>
         </w:rPr>
         <w:t>Paso 3</w:t>
       </w:r>
@@ -269,15 +291,15 @@
           <w:rFonts w:ascii="Times New Roman" w:hAnsi="Times New Roman" w:cs="Times New Roman"/>
           <w:b/>
           <w:bCs/>
-          <w:sz w:val="24"/>
-          <w:szCs w:val="24"/>
-        </w:rPr>
-      </w:pPr>
-      <w:r>
-        <w:rPr>
-          <w:rFonts w:ascii="Times New Roman" w:hAnsi="Times New Roman" w:cs="Times New Roman"/>
-          <w:sz w:val="24"/>
-          <w:szCs w:val="24"/>
+          <w:sz w:val="28"/>
+          <w:szCs w:val="28"/>
+        </w:rPr>
+      </w:pPr>
+      <w:r>
+        <w:rPr>
+          <w:rFonts w:ascii="Times New Roman" w:hAnsi="Times New Roman" w:cs="Times New Roman"/>
+          <w:sz w:val="28"/>
+          <w:szCs w:val="28"/>
         </w:rPr>
         <w:t>Inicie sesión con las siguientes credenciales</w:t>
       </w:r>
@@ -294,18 +316,141 @@
           <w:rFonts w:ascii="Times New Roman" w:hAnsi="Times New Roman" w:cs="Times New Roman"/>
           <w:b/>
           <w:bCs/>
-          <w:sz w:val="24"/>
-          <w:szCs w:val="24"/>
-        </w:rPr>
-      </w:pPr>
-      <w:r>
-        <w:rPr>
-          <w:rFonts w:ascii="Times New Roman" w:hAnsi="Times New Roman" w:cs="Times New Roman"/>
-          <w:sz w:val="24"/>
-          <w:szCs w:val="24"/>
-        </w:rPr>
-        <w:t>Usuario:</w:t>
-      </w:r>
+          <w:sz w:val="28"/>
+          <w:szCs w:val="28"/>
+        </w:rPr>
+      </w:pPr>
+      <w:r>
+        <w:rPr>
+          <w:rFonts w:ascii="Times New Roman" w:hAnsi="Times New Roman" w:cs="Times New Roman"/>
+          <w:sz w:val="28"/>
+          <w:szCs w:val="28"/>
+        </w:rPr>
+        <w:t>Correo</w:t>
+      </w:r>
+      <w:r>
+        <w:rPr>
+          <w:rFonts w:ascii="Times New Roman" w:hAnsi="Times New Roman" w:cs="Times New Roman"/>
+          <w:sz w:val="28"/>
+          <w:szCs w:val="28"/>
+        </w:rPr>
+        <w:t>:</w:t>
+      </w:r>
+      <w:r>
+        <w:rPr>
+          <w:rFonts w:ascii="Times New Roman" w:hAnsi="Times New Roman" w:cs="Times New Roman"/>
+          <w:sz w:val="28"/>
+          <w:szCs w:val="28"/>
+        </w:rPr>
+        <w:t xml:space="preserve"> </w:t>
+      </w:r>
+      <w:hyperlink r:id="rId7" w:history="1">
+        <w:r>
+          <w:rPr>
+            <w:rStyle w:val="Hipervnculo"/>
+            <w:rFonts w:ascii="Times New Roman" w:hAnsi="Times New Roman" w:cs="Times New Roman"/>
+            <w:sz w:val="28"/>
+            <w:szCs w:val="28"/>
+          </w:rPr>
+          <w:t>test@gmail.com</w:t>
+        </w:r>
+      </w:hyperlink>
+      <w:r>
+        <w:rPr>
+          <w:rFonts w:ascii="Times New Roman" w:hAnsi="Times New Roman" w:cs="Times New Roman"/>
+          <w:sz w:val="28"/>
+          <w:szCs w:val="28"/>
+        </w:rPr>
+        <w:t xml:space="preserve"> </w:t>
+      </w:r>
+    </w:p>
+    <w:p>
+      <w:pPr>
+        <w:ind w:left="1080"/>
+        <w:jc w:val="both"/>
+        <w:rPr>
+          <w:rFonts w:ascii="Times New Roman" w:hAnsi="Times New Roman" w:cs="Times New Roman"/>
+          <w:sz w:val="28"/>
+          <w:szCs w:val="28"/>
+        </w:rPr>
+      </w:pPr>
+      <w:r>
+        <w:rPr>
+          <w:rFonts w:ascii="Times New Roman" w:hAnsi="Times New Roman" w:cs="Times New Roman"/>
+          <w:noProof/>
+          <w:sz w:val="28"/>
+          <w:szCs w:val="28"/>
+        </w:rPr>
+        <w:drawing>
+          <wp:inline distT="0" distB="0" distL="0" distR="0" wp14:anchorId="5C820C57" wp14:editId="7195043F">
+            <wp:extent cx="4890880" cy="2308860"/>
+            <wp:effectExtent l="0" t="0" r="5080" b="0"/>
+            <wp:docPr id="824802343" name="Imagen 1"/>
+            <wp:cNvGraphicFramePr>
+              <a:graphicFrameLocks xmlns:a="http://schemas.openxmlformats.org/drawingml/2006/main" noChangeAspect="1"/>
+            </wp:cNvGraphicFramePr>
+            <a:graphic xmlns:a="http://schemas.openxmlformats.org/drawingml/2006/main">
+              <a:graphicData uri="http://schemas.openxmlformats.org/drawingml/2006/picture">
+                <pic:pic xmlns:pic="http://schemas.openxmlformats.org/drawingml/2006/picture">
+                  <pic:nvPicPr>
+                    <pic:cNvPr id="0" name="Picture 1"/>
+                    <pic:cNvPicPr>
+                      <a:picLocks noChangeAspect="1" noChangeArrowheads="1"/>
+                    </pic:cNvPicPr>
+                  </pic:nvPicPr>
+                  <pic:blipFill>
+                    <a:blip r:embed="rId8" cstate="print">
+                      <a:extLst>
+                        <a:ext uri="{28A0092B-C50C-407E-A947-70E740481C1C}">
+                          <a14:useLocalDpi xmlns:a14="http://schemas.microsoft.com/office/drawing/2010/main" val="0"/>
+                        </a:ext>
+                      </a:extLst>
+                    </a:blip>
+                    <a:srcRect/>
+                    <a:stretch>
+                      <a:fillRect/>
+                    </a:stretch>
+                  </pic:blipFill>
+                  <pic:spPr bwMode="auto">
+                    <a:xfrm>
+                      <a:off x="0" y="0"/>
+                      <a:ext cx="4908985" cy="2317407"/>
+                    </a:xfrm>
+                    <a:prstGeom prst="rect">
+                      <a:avLst/>
+                    </a:prstGeom>
+                    <a:noFill/>
+                    <a:ln>
+                      <a:noFill/>
+                    </a:ln>
+                  </pic:spPr>
+                </pic:pic>
+              </a:graphicData>
+            </a:graphic>
+          </wp:inline>
+        </w:drawing>
+      </w:r>
+      <w:r>
+        <w:rPr>
+          <w:rFonts w:ascii="Times New Roman" w:hAnsi="Times New Roman" w:cs="Times New Roman"/>
+          <w:sz w:val="28"/>
+          <w:szCs w:val="28"/>
+        </w:rPr>
+        <w:t xml:space="preserve"> </w:t>
+      </w:r>
+    </w:p>
+    <w:p>
+      <w:pPr>
+        <w:ind w:left="1080"/>
+        <w:jc w:val="both"/>
+        <w:rPr>
+          <w:rFonts w:ascii="Times New Roman" w:hAnsi="Times New Roman" w:cs="Times New Roman"/>
+          <w:b/>
+          <w:bCs/>
+          <w:sz w:val="28"/>
+          <w:szCs w:val="28"/>
+        </w:rPr>
+      </w:pPr>
     </w:p>
     <w:p>
       <w:pPr>
@@ -319,46 +464,138 @@
           <w:rFonts w:ascii="Times New Roman" w:hAnsi="Times New Roman" w:cs="Times New Roman"/>
           <w:b/>
           <w:bCs/>
-          <w:sz w:val="24"/>
-          <w:szCs w:val="24"/>
-        </w:rPr>
-      </w:pPr>
-      <w:r>
-        <w:rPr>
-          <w:rFonts w:ascii="Times New Roman" w:hAnsi="Times New Roman" w:cs="Times New Roman"/>
-          <w:sz w:val="24"/>
-          <w:szCs w:val="24"/>
-        </w:rPr>
+          <w:sz w:val="28"/>
+          <w:szCs w:val="28"/>
+        </w:rPr>
+      </w:pPr>
+      <w:r>
+        <w:rPr>
+          <w:rFonts w:ascii="Times New Roman" w:hAnsi="Times New Roman" w:cs="Times New Roman"/>
+          <w:sz w:val="28"/>
+          <w:szCs w:val="28"/>
+        </w:rPr>
+        <w:lastRenderedPageBreak/>
         <w:t>Contraseña</w:t>
       </w:r>
       <w:r>
         <w:rPr>
           <w:rFonts w:ascii="Times New Roman" w:hAnsi="Times New Roman" w:cs="Times New Roman"/>
-          <w:sz w:val="24"/>
-          <w:szCs w:val="24"/>
+          <w:sz w:val="28"/>
+          <w:szCs w:val="28"/>
           <w:lang w:val="en-US"/>
         </w:rPr>
         <w:t>:</w:t>
       </w:r>
+      <w:r>
+        <w:rPr>
+          <w:rFonts w:ascii="Times New Roman" w:hAnsi="Times New Roman" w:cs="Times New Roman"/>
+          <w:sz w:val="28"/>
+          <w:szCs w:val="28"/>
+          <w:lang w:val="en-US"/>
+        </w:rPr>
+        <w:t xml:space="preserve"> </w:t>
+      </w:r>
+      <w:proofErr w:type="spellStart"/>
+      <w:r>
+        <w:rPr>
+          <w:rFonts w:ascii="Times New Roman" w:hAnsi="Times New Roman" w:cs="Times New Roman"/>
+          <w:sz w:val="28"/>
+          <w:szCs w:val="28"/>
+          <w:lang w:val="en-US"/>
+        </w:rPr>
+        <w:t>testpassword</w:t>
+      </w:r>
+      <w:proofErr w:type="spellEnd"/>
     </w:p>
     <w:p>
       <w:pPr>
+        <w:ind w:left="1080"/>
         <w:jc w:val="both"/>
         <w:rPr>
           <w:rFonts w:ascii="Times New Roman" w:hAnsi="Times New Roman" w:cs="Times New Roman"/>
           <w:b/>
           <w:bCs/>
-          <w:sz w:val="24"/>
-          <w:szCs w:val="24"/>
-        </w:rPr>
-      </w:pPr>
-      <w:r>
-        <w:rPr>
-          <w:rFonts w:ascii="Times New Roman" w:hAnsi="Times New Roman" w:cs="Times New Roman"/>
-          <w:b/>
-          <w:bCs/>
-          <w:sz w:val="24"/>
-          <w:szCs w:val="24"/>
+          <w:sz w:val="28"/>
+          <w:szCs w:val="28"/>
+        </w:rPr>
+      </w:pPr>
+      <w:r>
+        <w:rPr>
+          <w:rFonts w:ascii="Times New Roman" w:hAnsi="Times New Roman" w:cs="Times New Roman"/>
+          <w:b/>
+          <w:bCs/>
+          <w:noProof/>
+          <w:sz w:val="28"/>
+          <w:szCs w:val="28"/>
+        </w:rPr>
+        <w:drawing>
+          <wp:inline distT="0" distB="0" distL="0" distR="0" wp14:anchorId="0609253C" wp14:editId="691606E6">
+            <wp:extent cx="4632960" cy="2187102"/>
+            <wp:effectExtent l="0" t="0" r="0" b="3810"/>
+            <wp:docPr id="1605141694" name="Imagen 2"/>
+            <wp:cNvGraphicFramePr>
+              <a:graphicFrameLocks xmlns:a="http://schemas.openxmlformats.org/drawingml/2006/main" noChangeAspect="1"/>
+            </wp:cNvGraphicFramePr>
+            <a:graphic xmlns:a="http://schemas.openxmlformats.org/drawingml/2006/main">
+              <a:graphicData uri="http://schemas.openxmlformats.org/drawingml/2006/picture">
+                <pic:pic xmlns:pic="http://schemas.openxmlformats.org/drawingml/2006/picture">
+                  <pic:nvPicPr>
+                    <pic:cNvPr id="0" name="Picture 2"/>
+                    <pic:cNvPicPr>
+                      <a:picLocks noChangeAspect="1" noChangeArrowheads="1"/>
+                    </pic:cNvPicPr>
+                  </pic:nvPicPr>
+                  <pic:blipFill>
+                    <a:blip r:embed="rId9" cstate="print">
+                      <a:extLst>
+                        <a:ext uri="{28A0092B-C50C-407E-A947-70E740481C1C}">
+                          <a14:useLocalDpi xmlns:a14="http://schemas.microsoft.com/office/drawing/2010/main" val="0"/>
+                        </a:ext>
+                      </a:extLst>
+                    </a:blip>
+                    <a:srcRect/>
+                    <a:stretch>
+                      <a:fillRect/>
+                    </a:stretch>
+                  </pic:blipFill>
+                  <pic:spPr bwMode="auto">
+                    <a:xfrm>
+                      <a:off x="0" y="0"/>
+                      <a:ext cx="4634333" cy="2187750"/>
+                    </a:xfrm>
+                    <a:prstGeom prst="rect">
+                      <a:avLst/>
+                    </a:prstGeom>
+                    <a:noFill/>
+                    <a:ln>
+                      <a:noFill/>
+                    </a:ln>
+                  </pic:spPr>
+                </pic:pic>
+              </a:graphicData>
+            </a:graphic>
+          </wp:inline>
+        </w:drawing>
+      </w:r>
+    </w:p>
+    <w:p>
+      <w:pPr>
+        <w:jc w:val="both"/>
+        <w:rPr>
+          <w:rFonts w:ascii="Times New Roman" w:hAnsi="Times New Roman" w:cs="Times New Roman"/>
+          <w:b/>
+          <w:bCs/>
+          <w:sz w:val="28"/>
+          <w:szCs w:val="28"/>
+        </w:rPr>
+      </w:pPr>
+      <w:r>
+        <w:rPr>
+          <w:rFonts w:ascii="Times New Roman" w:hAnsi="Times New Roman" w:cs="Times New Roman"/>
+          <w:b/>
+          <w:bCs/>
+          <w:sz w:val="28"/>
+          <w:szCs w:val="28"/>
         </w:rPr>
         <w:t xml:space="preserve">Paso 4 </w:t>
       </w:r>
@@ -375,6 +612,51 @@
           <w:rFonts w:ascii="Times New Roman" w:hAnsi="Times New Roman" w:cs="Times New Roman"/>
           <w:b/>
           <w:bCs/>
+          <w:sz w:val="28"/>
+          <w:szCs w:val="28"/>
+        </w:rPr>
+      </w:pPr>
+      <w:r>
+        <w:rPr>
+          <w:rFonts w:ascii="Times New Roman" w:hAnsi="Times New Roman" w:cs="Times New Roman"/>
+          <w:sz w:val="28"/>
+          <w:szCs w:val="28"/>
+        </w:rPr>
+        <w:t xml:space="preserve">Puede seguir trabajando con la </w:t>
+      </w:r>
+      <w:r>
+        <w:rPr>
+          <w:rFonts w:ascii="Times New Roman" w:hAnsi="Times New Roman" w:cs="Times New Roman"/>
+          <w:sz w:val="28"/>
+          <w:szCs w:val="28"/>
+        </w:rPr>
+        <w:t xml:space="preserve">aplicación “Entre Hilos </w:t>
+      </w:r>
+      <w:r>
+        <w:rPr>
+          <w:rFonts w:ascii="Times New Roman" w:hAnsi="Times New Roman" w:cs="Times New Roman"/>
+          <w:sz w:val="28"/>
+          <w:szCs w:val="28"/>
+        </w:rPr>
+        <w:t>Y</w:t>
+      </w:r>
+      <w:r>
+        <w:rPr>
+          <w:rFonts w:ascii="Times New Roman" w:hAnsi="Times New Roman" w:cs="Times New Roman"/>
+          <w:sz w:val="28"/>
+          <w:szCs w:val="28"/>
+        </w:rPr>
+        <w:t xml:space="preserve"> Algodón”</w:t>
+      </w:r>
+    </w:p>
+    <w:p>
+      <w:pPr>
+        <w:ind w:left="360"/>
+        <w:jc w:val="both"/>
+        <w:rPr>
+          <w:rFonts w:ascii="Times New Roman" w:hAnsi="Times New Roman" w:cs="Times New Roman"/>
+          <w:b/>
+          <w:bCs/>
           <w:sz w:val="24"/>
           <w:szCs w:val="24"/>
         </w:rPr>
@@ -382,11 +664,73 @@
       <w:r>
         <w:rPr>
           <w:rFonts w:ascii="Times New Roman" w:hAnsi="Times New Roman" w:cs="Times New Roman"/>
+          <w:b/>
+          <w:bCs/>
           <w:sz w:val="24"/>
           <w:szCs w:val="24"/>
         </w:rPr>
-        <w:t xml:space="preserve">Puede seguir trabajando con la aplicación </w:t>
-      </w:r>
+        <w:drawing>
+          <wp:inline distT="0" distB="0" distL="0" distR="0" wp14:anchorId="15F3B755" wp14:editId="2A927FE2">
+            <wp:extent cx="5731510" cy="2822575"/>
+            <wp:effectExtent l="0" t="0" r="2540" b="0"/>
+            <wp:docPr id="311947651" name="Imagen 1" descr="Interfaz de usuario gráfica&#10;&#10;Descripción generada automáticamente con confianza media"/>
+            <wp:cNvGraphicFramePr>
+              <a:graphicFrameLocks xmlns:a="http://schemas.openxmlformats.org/drawingml/2006/main" noChangeAspect="1"/>
+            </wp:cNvGraphicFramePr>
+            <a:graphic xmlns:a="http://schemas.openxmlformats.org/drawingml/2006/main">
+              <a:graphicData uri="http://schemas.openxmlformats.org/drawingml/2006/picture">
+                <pic:pic xmlns:pic="http://schemas.openxmlformats.org/drawingml/2006/picture">
+                  <pic:nvPicPr>
+                    <pic:cNvPr id="311947651" name="Imagen 1" descr="Interfaz de usuario gráfica&#10;&#10;Descripción generada automáticamente con confianza media"/>
+                    <pic:cNvPicPr/>
+                  </pic:nvPicPr>
+                  <pic:blipFill>
+                    <a:blip r:embed="rId10"/>
+                    <a:stretch>
+                      <a:fillRect/>
+                    </a:stretch>
+                  </pic:blipFill>
+                  <pic:spPr>
+                    <a:xfrm>
+                      <a:off x="0" y="0"/>
+                      <a:ext cx="5731510" cy="2822575"/>
+                    </a:xfrm>
+                    <a:prstGeom prst="rect">
+                      <a:avLst/>
+                    </a:prstGeom>
+                  </pic:spPr>
+                </pic:pic>
+              </a:graphicData>
+            </a:graphic>
+          </wp:inline>
+        </w:drawing>
+      </w:r>
+    </w:p>
+    <w:p>
+      <w:pPr>
+        <w:pStyle w:val="Prrafodelista"/>
+        <w:jc w:val="both"/>
+        <w:rPr>
+          <w:rFonts w:ascii="Times New Roman" w:hAnsi="Times New Roman" w:cs="Times New Roman"/>
+          <w:b/>
+          <w:bCs/>
+          <w:sz w:val="24"/>
+          <w:szCs w:val="24"/>
+        </w:rPr>
+      </w:pPr>
+    </w:p>
+    <w:p>
+      <w:pPr>
+        <w:pStyle w:val="Prrafodelista"/>
+        <w:jc w:val="both"/>
+        <w:rPr>
+          <w:rFonts w:ascii="Times New Roman" w:hAnsi="Times New Roman" w:cs="Times New Roman"/>
+          <w:b/>
+          <w:bCs/>
+          <w:sz w:val="24"/>
+          <w:szCs w:val="24"/>
+        </w:rPr>
+      </w:pPr>
     </w:p>
     <w:sectPr>
       <w:pgSz w:w="11906" w:h="16838"/>
@@ -1436,6 +1780,29 @@
       <w:spacing w:val="5"/>
     </w:rPr>
   </w:style>
+  <w:style w:type="character" w:styleId="Hipervnculo">
+    <w:name w:val="Hyperlink"/>
+    <w:basedOn w:val="Fuentedeprrafopredeter"/>
+    <w:uiPriority w:val="99"/>
+    <w:unhideWhenUsed/>
+    <w:rsid w:val="0031731E"/>
+    <w:rPr>
+      <w:color w:val="0563C1" w:themeColor="hyperlink"/>
+      <w:u w:val="single"/>
+    </w:rPr>
+  </w:style>
+  <w:style w:type="character" w:styleId="Mencinsinresolver">
+    <w:name w:val="Unresolved Mention"/>
+    <w:basedOn w:val="Fuentedeprrafopredeter"/>
+    <w:uiPriority w:val="99"/>
+    <w:semiHidden/>
+    <w:unhideWhenUsed/>
+    <w:rsid w:val="0031731E"/>
+    <w:rPr>
+      <w:color w:val="605E5C"/>
+      <w:shd w:val="clear" w:color="auto" w:fill="E1DFDD"/>
+    </w:rPr>
+  </w:style>
 </w:styles>
 </file>
 

</xml_diff>